<commit_message>
MFY auto commit at 05/01/2022 14:42:22
</commit_message>
<xml_diff>
--- a/5) Data Communication and Networks_BM/Lab/Quiz/Quiz 3/Muhammad_Fahad_Quiz_3.docx
+++ b/5) Data Communication and Networks_BM/Lab/Quiz/Quiz 3/Muhammad_Fahad_Quiz_3.docx
@@ -1,6 +1,6 @@
 
 <file path=word/document.xml><?xml version="1.0" encoding="utf-8"?>
-<w:document xmlns:wpc="http://schemas.microsoft.com/office/word/2010/wordprocessingCanvas" xmlns:cx="http://schemas.microsoft.com/office/drawing/2014/chartex" xmlns:mc="http://schemas.openxmlformats.org/markup-compatibility/2006" xmlns:o="urn:schemas-microsoft-com:office:office" xmlns:r="http://schemas.openxmlformats.org/officeDocument/2006/relationships" xmlns:m="http://schemas.openxmlformats.org/officeDocument/2006/math" xmlns:v="urn:schemas-microsoft-com:vml" xmlns:wp14="http://schemas.microsoft.com/office/word/2010/wordprocessingDrawing" xmlns:wp="http://schemas.openxmlformats.org/drawingml/2006/wordprocessingDrawing" xmlns:w10="urn:schemas-microsoft-com:office:word" xmlns:w="http://schemas.openxmlformats.org/wordprocessingml/2006/main" xmlns:w14="http://schemas.microsoft.com/office/word/2010/wordml" xmlns:w15="http://schemas.microsoft.com/office/word/2012/wordml" xmlns:w16se="http://schemas.microsoft.com/office/word/2015/wordml/symex" xmlns:wpg="http://schemas.microsoft.com/office/word/2010/wordprocessingGroup" xmlns:wpi="http://schemas.microsoft.com/office/word/2010/wordprocessingInk" xmlns:wne="http://schemas.microsoft.com/office/word/2006/wordml" xmlns:wps="http://schemas.microsoft.com/office/word/2010/wordprocessingShape" mc:Ignorable="w14 w15 w16se wp14">
+<w:document xmlns:wpc="http://schemas.microsoft.com/office/word/2010/wordprocessingCanvas" xmlns:mc="http://schemas.openxmlformats.org/markup-compatibility/2006" xmlns:o="urn:schemas-microsoft-com:office:office" xmlns:r="http://schemas.openxmlformats.org/officeDocument/2006/relationships" xmlns:m="http://schemas.openxmlformats.org/officeDocument/2006/math" xmlns:v="urn:schemas-microsoft-com:vml" xmlns:wp14="http://schemas.microsoft.com/office/word/2010/wordprocessingDrawing" xmlns:wp="http://schemas.openxmlformats.org/drawingml/2006/wordprocessingDrawing" xmlns:w10="urn:schemas-microsoft-com:office:word" xmlns:w="http://schemas.openxmlformats.org/wordprocessingml/2006/main" xmlns:w14="http://schemas.microsoft.com/office/word/2010/wordml" xmlns:w15="http://schemas.microsoft.com/office/word/2012/wordml" xmlns:wpg="http://schemas.microsoft.com/office/word/2010/wordprocessingGroup" xmlns:wpi="http://schemas.microsoft.com/office/word/2010/wordprocessingInk" xmlns:wne="http://schemas.microsoft.com/office/word/2006/wordml" xmlns:wps="http://schemas.microsoft.com/office/word/2010/wordprocessingShape" mc:Ignorable="w14 w15 wp14">
   <w:body>
     <w:p>
       <w:pPr>
@@ -26,14 +26,7 @@
           <w:rFonts w:ascii="Times New Roman" w:hAnsi="Times New Roman" w:cs="Times New Roman"/>
           <w:sz w:val="28"/>
         </w:rPr>
-        <w:t>All links are active for given network</w:t>
-      </w:r>
-      <w:r>
-        <w:rPr>
-          <w:rFonts w:ascii="Times New Roman" w:hAnsi="Times New Roman" w:cs="Times New Roman"/>
-          <w:sz w:val="28"/>
-        </w:rPr>
-        <w:t>:</w:t>
+        <w:t>All links are active for given network:</w:t>
       </w:r>
       <w:r>
         <w:rPr>
@@ -1657,8 +1650,8 @@
         </w:rPr>
         <w:drawing>
           <wp:inline distT="0" distB="0" distL="0" distR="0" wp14:anchorId="5E35234F" wp14:editId="24057A37">
-            <wp:extent cx="4352925" cy="1304925"/>
-            <wp:effectExtent l="0" t="0" r="9525" b="9525"/>
+            <wp:extent cx="4607110" cy="1381125"/>
+            <wp:effectExtent l="0" t="0" r="3175" b="0"/>
             <wp:docPr id="36" name="Picture 36"/>
             <wp:cNvGraphicFramePr>
               <a:graphicFrameLocks xmlns:a="http://schemas.openxmlformats.org/drawingml/2006/main" noChangeAspect="1"/>
@@ -1679,7 +1672,7 @@
                   <pic:spPr>
                     <a:xfrm>
                       <a:off x="0" y="0"/>
-                      <a:ext cx="4352925" cy="1304925"/>
+                      <a:ext cx="4608586" cy="1381567"/>
                     </a:xfrm>
                     <a:prstGeom prst="rect">
                       <a:avLst/>
@@ -1790,11 +1783,6 @@
       </w:r>
     </w:p>
     <w:p>
-      <w:r>
-        <w:br w:type="page"/>
-      </w:r>
-    </w:p>
-    <w:p>
       <w:pPr>
         <w:pStyle w:val="Heading1"/>
         <w:numPr>
@@ -1819,7 +1807,6 @@
           <w:sz w:val="21"/>
           <w:szCs w:val="21"/>
         </w:rPr>
-        <w:lastRenderedPageBreak/>
         <w:t xml:space="preserve">3 to 1 </w:t>
       </w:r>
       <w:proofErr w:type="spellStart"/>
@@ -1954,7 +1941,7 @@
         </w:rPr>
         <w:drawing>
           <wp:inline distT="0" distB="0" distL="0" distR="0" wp14:anchorId="574C6335" wp14:editId="2886C923">
-            <wp:extent cx="4000500" cy="1371600"/>
+            <wp:extent cx="4724400" cy="1619794"/>
             <wp:effectExtent l="0" t="0" r="0" b="0"/>
             <wp:docPr id="31" name="Picture 31"/>
             <wp:cNvGraphicFramePr>
@@ -1976,7 +1963,7 @@
                   <pic:spPr>
                     <a:xfrm>
                       <a:off x="0" y="0"/>
-                      <a:ext cx="4000500" cy="1371600"/>
+                      <a:ext cx="4741684" cy="1625720"/>
                     </a:xfrm>
                     <a:prstGeom prst="rect">
                       <a:avLst/>
@@ -2113,6 +2100,7 @@
       <w:pPr>
         <w:ind w:left="720"/>
       </w:pPr>
+      <w:bookmarkStart w:id="0" w:name="_GoBack"/>
       <w:r>
         <w:rPr>
           <w:noProof/>
@@ -2153,6 +2141,7 @@
           </wp:inline>
         </w:drawing>
       </w:r>
+      <w:bookmarkEnd w:id="0"/>
     </w:p>
     <w:p>
       <w:pPr>
@@ -2542,8 +2531,6 @@
           </wp:inline>
         </w:drawing>
       </w:r>
-      <w:bookmarkStart w:id="0" w:name="_GoBack"/>
-      <w:bookmarkEnd w:id="0"/>
     </w:p>
     <w:p>
       <w:pPr>
@@ -2659,7 +2646,7 @@
 </file>
 
 <file path=word/endnotes.xml><?xml version="1.0" encoding="utf-8"?>
-<w:endnotes xmlns:wpc="http://schemas.microsoft.com/office/word/2010/wordprocessingCanvas" xmlns:cx="http://schemas.microsoft.com/office/drawing/2014/chartex" xmlns:mc="http://schemas.openxmlformats.org/markup-compatibility/2006" xmlns:o="urn:schemas-microsoft-com:office:office" xmlns:r="http://schemas.openxmlformats.org/officeDocument/2006/relationships" xmlns:m="http://schemas.openxmlformats.org/officeDocument/2006/math" xmlns:v="urn:schemas-microsoft-com:vml" xmlns:wp14="http://schemas.microsoft.com/office/word/2010/wordprocessingDrawing" xmlns:wp="http://schemas.openxmlformats.org/drawingml/2006/wordprocessingDrawing" xmlns:w10="urn:schemas-microsoft-com:office:word" xmlns:w="http://schemas.openxmlformats.org/wordprocessingml/2006/main" xmlns:w14="http://schemas.microsoft.com/office/word/2010/wordml" xmlns:w15="http://schemas.microsoft.com/office/word/2012/wordml" xmlns:w16se="http://schemas.microsoft.com/office/word/2015/wordml/symex" xmlns:wpg="http://schemas.microsoft.com/office/word/2010/wordprocessingGroup" xmlns:wpi="http://schemas.microsoft.com/office/word/2010/wordprocessingInk" xmlns:wne="http://schemas.microsoft.com/office/word/2006/wordml" xmlns:wps="http://schemas.microsoft.com/office/word/2010/wordprocessingShape" mc:Ignorable="w14 w15 w16se wp14">
+<w:endnotes xmlns:wpc="http://schemas.microsoft.com/office/word/2010/wordprocessingCanvas" xmlns:mc="http://schemas.openxmlformats.org/markup-compatibility/2006" xmlns:o="urn:schemas-microsoft-com:office:office" xmlns:r="http://schemas.openxmlformats.org/officeDocument/2006/relationships" xmlns:m="http://schemas.openxmlformats.org/officeDocument/2006/math" xmlns:v="urn:schemas-microsoft-com:vml" xmlns:wp14="http://schemas.microsoft.com/office/word/2010/wordprocessingDrawing" xmlns:wp="http://schemas.openxmlformats.org/drawingml/2006/wordprocessingDrawing" xmlns:w10="urn:schemas-microsoft-com:office:word" xmlns:w="http://schemas.openxmlformats.org/wordprocessingml/2006/main" xmlns:w14="http://schemas.microsoft.com/office/word/2010/wordml" xmlns:w15="http://schemas.microsoft.com/office/word/2012/wordml" xmlns:wpg="http://schemas.microsoft.com/office/word/2010/wordprocessingGroup" xmlns:wpi="http://schemas.microsoft.com/office/word/2010/wordprocessingInk" xmlns:wne="http://schemas.microsoft.com/office/word/2006/wordml" xmlns:wps="http://schemas.microsoft.com/office/word/2010/wordprocessingShape" mc:Ignorable="w14 w15 wp14">
   <w:endnote w:type="separator" w:id="-1">
     <w:p>
       <w:pPr>
@@ -2684,7 +2671,7 @@
 </file>
 
 <file path=word/footnotes.xml><?xml version="1.0" encoding="utf-8"?>
-<w:footnotes xmlns:wpc="http://schemas.microsoft.com/office/word/2010/wordprocessingCanvas" xmlns:cx="http://schemas.microsoft.com/office/drawing/2014/chartex" xmlns:mc="http://schemas.openxmlformats.org/markup-compatibility/2006" xmlns:o="urn:schemas-microsoft-com:office:office" xmlns:r="http://schemas.openxmlformats.org/officeDocument/2006/relationships" xmlns:m="http://schemas.openxmlformats.org/officeDocument/2006/math" xmlns:v="urn:schemas-microsoft-com:vml" xmlns:wp14="http://schemas.microsoft.com/office/word/2010/wordprocessingDrawing" xmlns:wp="http://schemas.openxmlformats.org/drawingml/2006/wordprocessingDrawing" xmlns:w10="urn:schemas-microsoft-com:office:word" xmlns:w="http://schemas.openxmlformats.org/wordprocessingml/2006/main" xmlns:w14="http://schemas.microsoft.com/office/word/2010/wordml" xmlns:w15="http://schemas.microsoft.com/office/word/2012/wordml" xmlns:w16se="http://schemas.microsoft.com/office/word/2015/wordml/symex" xmlns:wpg="http://schemas.microsoft.com/office/word/2010/wordprocessingGroup" xmlns:wpi="http://schemas.microsoft.com/office/word/2010/wordprocessingInk" xmlns:wne="http://schemas.microsoft.com/office/word/2006/wordml" xmlns:wps="http://schemas.microsoft.com/office/word/2010/wordprocessingShape" mc:Ignorable="w14 w15 w16se wp14">
+<w:footnotes xmlns:wpc="http://schemas.microsoft.com/office/word/2010/wordprocessingCanvas" xmlns:mc="http://schemas.openxmlformats.org/markup-compatibility/2006" xmlns:o="urn:schemas-microsoft-com:office:office" xmlns:r="http://schemas.openxmlformats.org/officeDocument/2006/relationships" xmlns:m="http://schemas.openxmlformats.org/officeDocument/2006/math" xmlns:v="urn:schemas-microsoft-com:vml" xmlns:wp14="http://schemas.microsoft.com/office/word/2010/wordprocessingDrawing" xmlns:wp="http://schemas.openxmlformats.org/drawingml/2006/wordprocessingDrawing" xmlns:w10="urn:schemas-microsoft-com:office:word" xmlns:w="http://schemas.openxmlformats.org/wordprocessingml/2006/main" xmlns:w14="http://schemas.microsoft.com/office/word/2010/wordml" xmlns:w15="http://schemas.microsoft.com/office/word/2012/wordml" xmlns:wpg="http://schemas.microsoft.com/office/word/2010/wordprocessingGroup" xmlns:wpi="http://schemas.microsoft.com/office/word/2010/wordprocessingInk" xmlns:wne="http://schemas.microsoft.com/office/word/2006/wordml" xmlns:wps="http://schemas.microsoft.com/office/word/2010/wordprocessingShape" mc:Ignorable="w14 w15 wp14">
   <w:footnote w:type="separator" w:id="-1">
     <w:p>
       <w:pPr>
@@ -2709,7 +2696,7 @@
 </file>
 
 <file path=word/header1.xml><?xml version="1.0" encoding="utf-8"?>
-<w:hdr xmlns:wpc="http://schemas.microsoft.com/office/word/2010/wordprocessingCanvas" xmlns:cx="http://schemas.microsoft.com/office/drawing/2014/chartex" xmlns:mc="http://schemas.openxmlformats.org/markup-compatibility/2006" xmlns:o="urn:schemas-microsoft-com:office:office" xmlns:r="http://schemas.openxmlformats.org/officeDocument/2006/relationships" xmlns:m="http://schemas.openxmlformats.org/officeDocument/2006/math" xmlns:v="urn:schemas-microsoft-com:vml" xmlns:wp14="http://schemas.microsoft.com/office/word/2010/wordprocessingDrawing" xmlns:wp="http://schemas.openxmlformats.org/drawingml/2006/wordprocessingDrawing" xmlns:w10="urn:schemas-microsoft-com:office:word" xmlns:w="http://schemas.openxmlformats.org/wordprocessingml/2006/main" xmlns:w14="http://schemas.microsoft.com/office/word/2010/wordml" xmlns:w15="http://schemas.microsoft.com/office/word/2012/wordml" xmlns:w16se="http://schemas.microsoft.com/office/word/2015/wordml/symex" xmlns:wpg="http://schemas.microsoft.com/office/word/2010/wordprocessingGroup" xmlns:wpi="http://schemas.microsoft.com/office/word/2010/wordprocessingInk" xmlns:wne="http://schemas.microsoft.com/office/word/2006/wordml" xmlns:wps="http://schemas.microsoft.com/office/word/2010/wordprocessingShape" mc:Ignorable="w14 w15 w16se wp14">
+<w:hdr xmlns:wpc="http://schemas.microsoft.com/office/word/2010/wordprocessingCanvas" xmlns:mc="http://schemas.openxmlformats.org/markup-compatibility/2006" xmlns:o="urn:schemas-microsoft-com:office:office" xmlns:r="http://schemas.openxmlformats.org/officeDocument/2006/relationships" xmlns:m="http://schemas.openxmlformats.org/officeDocument/2006/math" xmlns:v="urn:schemas-microsoft-com:vml" xmlns:wp14="http://schemas.microsoft.com/office/word/2010/wordprocessingDrawing" xmlns:wp="http://schemas.openxmlformats.org/drawingml/2006/wordprocessingDrawing" xmlns:w10="urn:schemas-microsoft-com:office:word" xmlns:w="http://schemas.openxmlformats.org/wordprocessingml/2006/main" xmlns:w14="http://schemas.microsoft.com/office/word/2010/wordml" xmlns:w15="http://schemas.microsoft.com/office/word/2012/wordml" xmlns:wpg="http://schemas.microsoft.com/office/word/2010/wordprocessingGroup" xmlns:wpi="http://schemas.microsoft.com/office/word/2010/wordprocessingInk" xmlns:wne="http://schemas.microsoft.com/office/word/2006/wordml" xmlns:wps="http://schemas.microsoft.com/office/word/2010/wordprocessingShape" mc:Ignorable="w14 w15 wp14">
   <w:p>
     <w:pPr>
       <w:pStyle w:val="Header"/>
@@ -2738,7 +2725,7 @@
 </file>
 
 <file path=word/numbering.xml><?xml version="1.0" encoding="utf-8"?>
-<w:numbering xmlns:wpc="http://schemas.microsoft.com/office/word/2010/wordprocessingCanvas" xmlns:cx="http://schemas.microsoft.com/office/drawing/2014/chartex" xmlns:mc="http://schemas.openxmlformats.org/markup-compatibility/2006" xmlns:o="urn:schemas-microsoft-com:office:office" xmlns:r="http://schemas.openxmlformats.org/officeDocument/2006/relationships" xmlns:m="http://schemas.openxmlformats.org/officeDocument/2006/math" xmlns:v="urn:schemas-microsoft-com:vml" xmlns:wp14="http://schemas.microsoft.com/office/word/2010/wordprocessingDrawing" xmlns:wp="http://schemas.openxmlformats.org/drawingml/2006/wordprocessingDrawing" xmlns:w10="urn:schemas-microsoft-com:office:word" xmlns:w="http://schemas.openxmlformats.org/wordprocessingml/2006/main" xmlns:w14="http://schemas.microsoft.com/office/word/2010/wordml" xmlns:w15="http://schemas.microsoft.com/office/word/2012/wordml" xmlns:w16se="http://schemas.microsoft.com/office/word/2015/wordml/symex" xmlns:wpg="http://schemas.microsoft.com/office/word/2010/wordprocessingGroup" xmlns:wpi="http://schemas.microsoft.com/office/word/2010/wordprocessingInk" xmlns:wne="http://schemas.microsoft.com/office/word/2006/wordml" xmlns:wps="http://schemas.microsoft.com/office/word/2010/wordprocessingShape" mc:Ignorable="w14 w15 w16se wp14">
+<w:numbering xmlns:wpc="http://schemas.microsoft.com/office/word/2010/wordprocessingCanvas" xmlns:mc="http://schemas.openxmlformats.org/markup-compatibility/2006" xmlns:o="urn:schemas-microsoft-com:office:office" xmlns:r="http://schemas.openxmlformats.org/officeDocument/2006/relationships" xmlns:m="http://schemas.openxmlformats.org/officeDocument/2006/math" xmlns:v="urn:schemas-microsoft-com:vml" xmlns:wp14="http://schemas.microsoft.com/office/word/2010/wordprocessingDrawing" xmlns:wp="http://schemas.openxmlformats.org/drawingml/2006/wordprocessingDrawing" xmlns:w10="urn:schemas-microsoft-com:office:word" xmlns:w="http://schemas.openxmlformats.org/wordprocessingml/2006/main" xmlns:w14="http://schemas.microsoft.com/office/word/2010/wordml" xmlns:w15="http://schemas.microsoft.com/office/word/2012/wordml" xmlns:wpg="http://schemas.microsoft.com/office/word/2010/wordprocessingGroup" xmlns:wpi="http://schemas.microsoft.com/office/word/2010/wordprocessingInk" xmlns:wne="http://schemas.microsoft.com/office/word/2006/wordml" xmlns:wps="http://schemas.microsoft.com/office/word/2010/wordprocessingShape" mc:Ignorable="w14 w15 wp14">
   <w:abstractNum w:abstractNumId="0" w15:restartNumberingAfterBreak="0">
     <w:nsid w:val="09A22B13"/>
     <w:multiLevelType w:val="hybridMultilevel"/>
@@ -3016,7 +3003,7 @@
 </file>
 
 <file path=word/styles.xml><?xml version="1.0" encoding="utf-8"?>
-<w:styles xmlns:mc="http://schemas.openxmlformats.org/markup-compatibility/2006" xmlns:r="http://schemas.openxmlformats.org/officeDocument/2006/relationships" xmlns:w="http://schemas.openxmlformats.org/wordprocessingml/2006/main" xmlns:w14="http://schemas.microsoft.com/office/word/2010/wordml" xmlns:w15="http://schemas.microsoft.com/office/word/2012/wordml" xmlns:w16se="http://schemas.microsoft.com/office/word/2015/wordml/symex" mc:Ignorable="w14 w15 w16se">
+<w:styles xmlns:mc="http://schemas.openxmlformats.org/markup-compatibility/2006" xmlns:r="http://schemas.openxmlformats.org/officeDocument/2006/relationships" xmlns:w="http://schemas.openxmlformats.org/wordprocessingml/2006/main" xmlns:w14="http://schemas.microsoft.com/office/word/2010/wordml" xmlns:w15="http://schemas.microsoft.com/office/word/2012/wordml" mc:Ignorable="w14 w15">
   <w:docDefaults>
     <w:rPrDefault>
       <w:rPr>

</xml_diff>